<commit_message>
updating scripts and more broken english
</commit_message>
<xml_diff>
--- a/Welcome to dashCommerce.docx
+++ b/Welcome to dashCommerce.docx
@@ -120,27 +120,27 @@
           <w:sz w:val="18"/>
           <w:szCs w:val="18"/>
         </w:rPr>
-        <w:t xml:space="preserve"> has been available since early 2008 and has been used in countless online stores and is wildly successful. “How successful?” you might ask? Well, dashCommerce can </w:t>
-      </w:r>
-      <w:proofErr w:type="gramStart"/>
-      <w:r>
-        <w:rPr>
-          <w:rFonts w:ascii="Arial" w:hAnsi="Arial" w:cs="Arial"/>
-          <w:color w:val="222222"/>
-          <w:sz w:val="18"/>
-          <w:szCs w:val="18"/>
-        </w:rPr>
-        <w:t>has</w:t>
-      </w:r>
-      <w:proofErr w:type="gramEnd"/>
-      <w:r>
-        <w:rPr>
-          <w:rFonts w:ascii="Arial" w:hAnsi="Arial" w:cs="Arial"/>
-          <w:color w:val="222222"/>
-          <w:sz w:val="18"/>
-          <w:szCs w:val="18"/>
-        </w:rPr>
-        <w:t xml:space="preserve"> the following achievements to its credit:</w:t>
+        <w:t xml:space="preserve"> has been available since early 2008 and has been used in countless online stores and is wildly successful. “How successful?” you mi</w:t>
+      </w:r>
+      <w:r>
+        <w:rPr>
+          <w:rFonts w:ascii="Arial" w:hAnsi="Arial" w:cs="Arial"/>
+          <w:color w:val="222222"/>
+          <w:sz w:val="18"/>
+          <w:szCs w:val="18"/>
+        </w:rPr>
+        <w:t xml:space="preserve">ght ask? Well, dashCommerce </w:t>
+      </w:r>
+      <w:bookmarkStart w:id="0" w:name="_GoBack"/>
+      <w:bookmarkEnd w:id="0"/>
+      <w:r>
+        <w:rPr>
+          <w:rFonts w:ascii="Arial" w:hAnsi="Arial" w:cs="Arial"/>
+          <w:color w:val="222222"/>
+          <w:sz w:val="18"/>
+          <w:szCs w:val="18"/>
+        </w:rPr>
+        <w:t>has the following achievements to its credit:</w:t>
       </w:r>
     </w:p>
     <w:p>
@@ -347,8 +347,6 @@
         </w:rPr>
         <w:t>r</w:t>
       </w:r>
-      <w:bookmarkStart w:id="0" w:name="_GoBack"/>
-      <w:bookmarkEnd w:id="0"/>
       <w:r>
         <w:rPr>
           <w:rFonts w:ascii="Arial" w:hAnsi="Arial" w:cs="Arial"/>

</xml_diff>